<commit_message>
23/06/06: training data, reivew report
</commit_message>
<xml_diff>
--- a/Week06_0523/0523_汇报稿.docx
+++ b/Week06_0523/0523_汇报稿.docx
@@ -1,6 +1,6 @@
 
 <file path=word/document.xml><?xml version="1.0" encoding="utf-8"?>
-<w:document xmlns:wpc="http://schemas.microsoft.com/office/word/2010/wordprocessingCanvas" xmlns:cx="http://schemas.microsoft.com/office/drawing/2014/chartex" xmlns:cx1="http://schemas.microsoft.com/office/drawing/2015/9/8/chartex" xmlns:mc="http://schemas.openxmlformats.org/markup-compatibility/2006" xmlns:o="urn:schemas-microsoft-com:office:office" xmlns:r="http://schemas.openxmlformats.org/officeDocument/2006/relationships" xmlns:m="http://schemas.openxmlformats.org/officeDocument/2006/math" xmlns:v="urn:schemas-microsoft-com:vml" xmlns:wp14="http://schemas.microsoft.com/office/word/2010/wordprocessingDrawing" xmlns:wp="http://schemas.openxmlformats.org/drawingml/2006/wordprocessingDrawing" xmlns:w10="urn:schemas-microsoft-com:office:word" xmlns:w="http://schemas.openxmlformats.org/wordprocessingml/2006/main" xmlns:w14="http://schemas.microsoft.com/office/word/2010/wordml" xmlns:w15="http://schemas.microsoft.com/office/word/2012/wordml" xmlns:w16se="http://schemas.microsoft.com/office/word/2015/wordml/symex" xmlns:wpg="http://schemas.microsoft.com/office/word/2010/wordprocessingGroup" xmlns:wpi="http://schemas.microsoft.com/office/word/2010/wordprocessingInk" xmlns:wne="http://schemas.microsoft.com/office/word/2006/wordml" xmlns:wps="http://schemas.microsoft.com/office/word/2010/wordprocessingShape" mc:Ignorable="w14 w15 w16se wp14">
+<w:document xmlns:wpc="http://schemas.microsoft.com/office/word/2010/wordprocessingCanvas" xmlns:cx="http://schemas.microsoft.com/office/drawing/2014/chartex" xmlns:cx1="http://schemas.microsoft.com/office/drawing/2015/9/8/chartex" xmlns:cx2="http://schemas.microsoft.com/office/drawing/2015/10/21/chartex" xmlns:cx3="http://schemas.microsoft.com/office/drawing/2016/5/9/chartex" xmlns:cx4="http://schemas.microsoft.com/office/drawing/2016/5/10/chartex" xmlns:cx5="http://schemas.microsoft.com/office/drawing/2016/5/11/chartex" xmlns:cx6="http://schemas.microsoft.com/office/drawing/2016/5/12/chartex" xmlns:cx7="http://schemas.microsoft.com/office/drawing/2016/5/13/chartex" xmlns:cx8="http://schemas.microsoft.com/office/drawing/2016/5/14/chartex" xmlns:mc="http://schemas.openxmlformats.org/markup-compatibility/2006" xmlns:aink="http://schemas.microsoft.com/office/drawing/2016/ink" xmlns:am3d="http://schemas.microsoft.com/office/drawing/2017/model3d" xmlns:o="urn:schemas-microsoft-com:office:office" xmlns:oel="http://schemas.microsoft.com/office/2019/extlst" xmlns:r="http://schemas.openxmlformats.org/officeDocument/2006/relationships" xmlns:m="http://schemas.openxmlformats.org/officeDocument/2006/math" xmlns:v="urn:schemas-microsoft-com:vml" xmlns:wp14="http://schemas.microsoft.com/office/word/2010/wordprocessingDrawing" xmlns:wp="http://schemas.openxmlformats.org/drawingml/2006/wordprocessingDrawing" xmlns:w10="urn:schemas-microsoft-com:office:word" xmlns:w="http://schemas.openxmlformats.org/wordprocessingml/2006/main" xmlns:w14="http://schemas.microsoft.com/office/word/2010/wordml" xmlns:w15="http://schemas.microsoft.com/office/word/2012/wordml" xmlns:w16cex="http://schemas.microsoft.com/office/word/2018/wordml/cex" xmlns:w16cid="http://schemas.microsoft.com/office/word/2016/wordml/cid" xmlns:w16="http://schemas.microsoft.com/office/word/2018/wordml" xmlns:w16sdtdh="http://schemas.microsoft.com/office/word/2020/wordml/sdtdatahash" xmlns:w16se="http://schemas.microsoft.com/office/word/2015/wordml/symex" xmlns:wpg="http://schemas.microsoft.com/office/word/2010/wordprocessingGroup" xmlns:wpi="http://schemas.microsoft.com/office/word/2010/wordprocessingInk" xmlns:wne="http://schemas.microsoft.com/office/word/2006/wordml" xmlns:wps="http://schemas.microsoft.com/office/word/2010/wordprocessingShape" mc:Ignorable="w14 w15 w16se w16cid w16 w16cex w16sdtdh wp14">
   <w:body>
     <w:p>
       <w:r>
@@ -117,7 +117,7 @@
           <w:noProof/>
         </w:rPr>
         <w:drawing>
-          <wp:inline distT="0" distB="0" distL="0" distR="0">
+          <wp:inline distT="0" distB="0" distL="0" distR="0" wp14:anchorId="76A39A5D" wp14:editId="7D65D133">
             <wp:extent cx="5274310" cy="3199797"/>
             <wp:effectExtent l="0" t="0" r="0" b="0"/>
             <wp:docPr id="6" name="图片 6" descr="https://imgmd.oss-cn-shanghai.aliyuncs.com/BERT_IMG/qkv.jpg"/>
@@ -286,7 +286,7 @@
         </w:rPr>
         <w:lastRenderedPageBreak/>
         <w:drawing>
-          <wp:inline distT="0" distB="0" distL="0" distR="0">
+          <wp:inline distT="0" distB="0" distL="0" distR="0" wp14:anchorId="461795A0" wp14:editId="11D3FDF5">
             <wp:extent cx="5274310" cy="5473359"/>
             <wp:effectExtent l="0" t="0" r="0" b="0"/>
             <wp:docPr id="7" name="图片 7" descr="https://imgmd.oss-cn-shanghai.aliyuncs.com/BERT_IMG/qk-softmax.jpg"/>
@@ -668,9 +668,8 @@
         <w:rPr>
           <w:noProof/>
         </w:rPr>
-        <w:lastRenderedPageBreak/>
         <w:drawing>
-          <wp:inline distT="0" distB="0" distL="0" distR="0">
+          <wp:inline distT="0" distB="0" distL="0" distR="0" wp14:anchorId="0CC269E3" wp14:editId="1964E0B1">
             <wp:extent cx="5274310" cy="3180842"/>
             <wp:effectExtent l="0" t="1047750" r="0" b="1029335"/>
             <wp:docPr id="8" name="图片 8" descr="https://imgmd.oss-cn-shanghai.aliyuncs.com/BERT_IMG/self-attention-%E5%A5%BD%E5%A4%842.jpg"/>
@@ -863,21 +862,7 @@
         <w:rPr>
           <w:rFonts w:hint="eastAsia"/>
         </w:rPr>
-        <w:t>利用已经训练好的模型（通常是</w:t>
-      </w:r>
-      <w:proofErr w:type="gramStart"/>
-      <w:r>
-        <w:rPr>
-          <w:rFonts w:hint="eastAsia"/>
-        </w:rPr>
-        <w:t>预训练</w:t>
-      </w:r>
-      <w:proofErr w:type="gramEnd"/>
-      <w:r>
-        <w:rPr>
-          <w:rFonts w:hint="eastAsia"/>
-        </w:rPr>
-        <w:t>模型）作为初始化参数，然后在特定任务的数据集上进行微调，以提高模型在该任务上的性能。</w:t>
+        <w:t>利用已经训练好的模型（通常是预训练模型）作为初始化参数，然后在特定任务的数据集上进行微调，以提高模型在该任务上的性能。</w:t>
       </w:r>
       <w:bookmarkEnd w:id="0"/>
       <w:bookmarkEnd w:id="1"/>
@@ -885,21 +870,7 @@
         <w:rPr>
           <w:rFonts w:hint="eastAsia"/>
         </w:rPr>
-        <w:t>通常，</w:t>
-      </w:r>
-      <w:proofErr w:type="gramStart"/>
-      <w:r>
-        <w:rPr>
-          <w:rFonts w:hint="eastAsia"/>
-        </w:rPr>
-        <w:t>预训练</w:t>
-      </w:r>
-      <w:proofErr w:type="gramEnd"/>
-      <w:r>
-        <w:rPr>
-          <w:rFonts w:hint="eastAsia"/>
-        </w:rPr>
-        <w:t>模型在大规模数据上进行训练，因此可以提供丰富的特征表示，使得在较小的数据集上进行</w:t>
+        <w:t>通常，预训练模型在大规模数据上进行训练，因此可以提供丰富的特征表示，使得在较小的数据集上进行</w:t>
       </w:r>
       <w:r>
         <w:rPr>
@@ -1149,9 +1120,8 @@
         <w:rPr>
           <w:noProof/>
         </w:rPr>
-        <w:lastRenderedPageBreak/>
         <w:drawing>
-          <wp:inline distT="0" distB="0" distL="0" distR="0">
+          <wp:inline distT="0" distB="0" distL="0" distR="0" wp14:anchorId="4E0C94C1" wp14:editId="53B3A1A1">
             <wp:extent cx="5274310" cy="2487506"/>
             <wp:effectExtent l="0" t="0" r="0" b="0"/>
             <wp:docPr id="1" name="图片 1" descr="Teaser."/>
@@ -1211,25 +1181,7 @@
           <w:color w:val="101214"/>
           <w:szCs w:val="21"/>
         </w:rPr>
-        <w:t>我们在</w:t>
-      </w:r>
-      <w:proofErr w:type="gramStart"/>
-      <w:r>
-        <w:rPr>
-          <w:rFonts w:ascii="Segoe UI" w:hAnsi="Segoe UI" w:cs="Segoe UI"/>
-          <w:color w:val="101214"/>
-          <w:szCs w:val="21"/>
-        </w:rPr>
-        <w:t>预训练</w:t>
-      </w:r>
-      <w:proofErr w:type="gramEnd"/>
-      <w:r>
-        <w:rPr>
-          <w:rFonts w:ascii="Segoe UI" w:hAnsi="Segoe UI" w:cs="Segoe UI"/>
-          <w:color w:val="101214"/>
-          <w:szCs w:val="21"/>
-        </w:rPr>
-        <w:t>的文本到图像模型的</w:t>
+        <w:t>我们在预训练的文本到图像模型的</w:t>
       </w:r>
       <w:r>
         <w:rPr>
@@ -1975,16 +1927,7 @@
           <w:color w:val="101214"/>
           <w:szCs w:val="21"/>
         </w:rPr>
-        <w:t>非</w:t>
-      </w:r>
-      <w:r>
-        <w:rPr>
-          <w:rFonts w:ascii="Segoe UI" w:hAnsi="Segoe UI" w:cs="Segoe UI" w:hint="eastAsia"/>
-          <w:color w:val="101214"/>
-          <w:szCs w:val="21"/>
-        </w:rPr>
-        <w:lastRenderedPageBreak/>
-        <w:t>常轻量化，但是就总体效果而言还是</w:t>
+        <w:t>非常轻量化，但是就总体效果而言还是</w:t>
       </w:r>
       <w:r>
         <w:rPr>
@@ -2050,7 +1993,7 @@
           <w:noProof/>
         </w:rPr>
         <w:drawing>
-          <wp:inline distT="0" distB="0" distL="0" distR="0">
+          <wp:inline distT="0" distB="0" distL="0" distR="0" wp14:anchorId="2D4C7E72" wp14:editId="6A9BB6E6">
             <wp:extent cx="5274310" cy="1476039"/>
             <wp:effectExtent l="0" t="0" r="0" b="0"/>
             <wp:docPr id="4" name="图片 4" descr="https://dreambooth.github.io/DreamBooth_files/teaser_static.jpg"/>
@@ -2537,7 +2480,7 @@
           <w:szCs w:val="21"/>
         </w:rPr>
         <w:drawing>
-          <wp:inline distT="0" distB="0" distL="0" distR="0">
+          <wp:inline distT="0" distB="0" distL="0" distR="0" wp14:anchorId="72C48D70" wp14:editId="7972F380">
             <wp:extent cx="5274310" cy="2868974"/>
             <wp:effectExtent l="0" t="0" r="0" b="0"/>
             <wp:docPr id="2" name="图片 2" descr="C:\Users\Lenovo\Desktop\1d0de593d756433a957a9083bcafa463.png"/>
@@ -2600,7 +2543,6 @@
           <w:color w:val="101214"/>
           <w:szCs w:val="21"/>
         </w:rPr>
-        <w:lastRenderedPageBreak/>
         <w:t>D</w:t>
       </w:r>
       <w:r>
@@ -2836,7 +2778,7 @@
           <w:szCs w:val="21"/>
         </w:rPr>
         <w:drawing>
-          <wp:inline distT="0" distB="0" distL="0" distR="0">
+          <wp:inline distT="0" distB="0" distL="0" distR="0" wp14:anchorId="49F47268" wp14:editId="41D5D1D4">
             <wp:extent cx="5274310" cy="2255853"/>
             <wp:effectExtent l="0" t="0" r="0" b="0"/>
             <wp:docPr id="5" name="图片 5" descr="C:\Users\Lenovo\Desktop\a6c269113aa749b3baf4d8039e8868bc.png"/>
@@ -3164,14 +3106,7 @@
         <w:rPr>
           <w:rFonts w:hint="eastAsia"/>
         </w:rPr>
-        <w:t>，在开</w:t>
-      </w:r>
-      <w:r>
-        <w:rPr>
-          <w:rFonts w:hint="eastAsia"/>
-        </w:rPr>
-        <w:lastRenderedPageBreak/>
-        <w:t>始训练之前，我们只用这个类别的词去生成一些图片，比如说</w:t>
+        <w:t>，在开始训练之前，我们只用这个类别的词去生成一些图片，比如说</w:t>
       </w:r>
       <w:r>
         <w:rPr>
@@ -3446,25 +3381,7 @@
           <w:color w:val="101214"/>
           <w:szCs w:val="21"/>
         </w:rPr>
-        <w:t>结</w:t>
-      </w:r>
-      <w:proofErr w:type="gramStart"/>
-      <w:r>
-        <w:rPr>
-          <w:rFonts w:ascii="Segoe UI" w:hAnsi="Segoe UI" w:cs="Segoe UI" w:hint="eastAsia"/>
-          <w:color w:val="101214"/>
-          <w:szCs w:val="21"/>
-        </w:rPr>
-        <w:t>预训练</w:t>
-      </w:r>
-      <w:proofErr w:type="gramEnd"/>
-      <w:r>
-        <w:rPr>
-          <w:rFonts w:ascii="Segoe UI" w:hAnsi="Segoe UI" w:cs="Segoe UI" w:hint="eastAsia"/>
-          <w:color w:val="101214"/>
-          <w:szCs w:val="21"/>
-        </w:rPr>
-        <w:t>模型的权重</w:t>
+        <w:t>结预训练模型的权重</w:t>
       </w:r>
       <w:r>
         <w:rPr>
@@ -3504,18 +3421,8 @@
           <w:color w:val="101214"/>
           <w:szCs w:val="21"/>
         </w:rPr>
-        <w:t>后把</w:t>
-      </w:r>
-      <w:proofErr w:type="gramStart"/>
-      <w:r>
-        <w:rPr>
-          <w:rFonts w:ascii="Segoe UI" w:hAnsi="Segoe UI" w:cs="Segoe UI" w:hint="eastAsia"/>
-          <w:color w:val="101214"/>
-          <w:szCs w:val="21"/>
-        </w:rPr>
-        <w:t>预训练</w:t>
-      </w:r>
-      <w:proofErr w:type="gramEnd"/>
+        <w:t>后把预训练</w:t>
+      </w:r>
       <w:r>
         <w:rPr>
           <w:rFonts w:ascii="Segoe UI" w:hAnsi="Segoe UI" w:cs="Segoe UI" w:hint="eastAsia"/>
@@ -3676,25 +3583,7 @@
           <w:color w:val="101214"/>
           <w:szCs w:val="21"/>
         </w:rPr>
-        <w:t>，这个其实就是</w:t>
-      </w:r>
-      <w:proofErr w:type="gramStart"/>
-      <w:r>
-        <w:rPr>
-          <w:rFonts w:ascii="Segoe UI" w:hAnsi="Segoe UI" w:cs="Segoe UI" w:hint="eastAsia"/>
-          <w:color w:val="101214"/>
-          <w:szCs w:val="21"/>
-        </w:rPr>
-        <w:t>预训练</w:t>
-      </w:r>
-      <w:proofErr w:type="gramEnd"/>
-      <w:r>
-        <w:rPr>
-          <w:rFonts w:ascii="Segoe UI" w:hAnsi="Segoe UI" w:cs="Segoe UI" w:hint="eastAsia"/>
-          <w:color w:val="101214"/>
-          <w:szCs w:val="21"/>
-        </w:rPr>
-        <w:t>的模型，在</w:t>
+        <w:t>，这个其实就是预训练的模型，在</w:t>
       </w:r>
       <w:r>
         <w:rPr>
@@ -4263,25 +4152,7 @@
           <w:color w:val="101214"/>
           <w:szCs w:val="21"/>
         </w:rPr>
-        <w:t>是</w:t>
-      </w:r>
-      <w:proofErr w:type="gramStart"/>
-      <w:r>
-        <w:rPr>
-          <w:rFonts w:ascii="Segoe UI" w:hAnsi="Segoe UI" w:cs="Segoe UI" w:hint="eastAsia"/>
-          <w:color w:val="101214"/>
-          <w:szCs w:val="21"/>
-        </w:rPr>
-        <w:t>预训练</w:t>
-      </w:r>
-      <w:proofErr w:type="gramEnd"/>
-      <w:r>
-        <w:rPr>
-          <w:rFonts w:ascii="Segoe UI" w:hAnsi="Segoe UI" w:cs="Segoe UI" w:hint="eastAsia"/>
-          <w:color w:val="101214"/>
-          <w:szCs w:val="21"/>
-        </w:rPr>
-        <w:t>的</w:t>
+        <w:t>是预训练的</w:t>
       </w:r>
       <w:r>
         <w:rPr>
@@ -4369,25 +4240,7 @@
           <w:color w:val="101214"/>
           <w:szCs w:val="21"/>
         </w:rPr>
-        <w:t>，实现的是</w:t>
-      </w:r>
-      <w:proofErr w:type="gramStart"/>
-      <w:r>
-        <w:rPr>
-          <w:rFonts w:ascii="Segoe UI" w:hAnsi="Segoe UI" w:cs="Segoe UI" w:hint="eastAsia"/>
-          <w:color w:val="101214"/>
-          <w:szCs w:val="21"/>
-        </w:rPr>
-        <w:t>先降维</w:t>
-      </w:r>
-      <w:proofErr w:type="gramEnd"/>
-      <w:r>
-        <w:rPr>
-          <w:rFonts w:ascii="Segoe UI" w:hAnsi="Segoe UI" w:cs="Segoe UI" w:hint="eastAsia"/>
-          <w:color w:val="101214"/>
-          <w:szCs w:val="21"/>
-        </w:rPr>
-        <w:t>再升维的操作</w:t>
+        <w:t>，实现的是先降维再升维的操作</w:t>
       </w:r>
       <w:r>
         <w:rPr>
@@ -4612,14 +4465,14 @@
       <w:pPr>
         <w:rPr>
           <w:rFonts w:ascii="Segoe UI" w:hAnsi="Segoe UI" w:cs="Segoe UI"/>
-          <w:color w:val="101214"/>
+          <w:color w:val="FF0000"/>
           <w:szCs w:val="21"/>
         </w:rPr>
       </w:pPr>
       <w:r>
         <w:rPr>
           <w:rFonts w:ascii="Segoe UI" w:hAnsi="Segoe UI" w:cs="Segoe UI" w:hint="eastAsia"/>
-          <w:color w:val="101214"/>
+          <w:color w:val="FF0000"/>
           <w:szCs w:val="21"/>
         </w:rPr>
         <w:t>最后是我们对于上色任务的总结和见解，</w:t>
@@ -4629,40 +4482,22 @@
       <w:pPr>
         <w:rPr>
           <w:rFonts w:ascii="Segoe UI" w:hAnsi="Segoe UI" w:cs="Segoe UI"/>
-          <w:color w:val="101214"/>
+          <w:color w:val="FF0000"/>
           <w:szCs w:val="21"/>
         </w:rPr>
       </w:pPr>
       <w:r>
         <w:rPr>
           <w:rFonts w:ascii="Segoe UI" w:hAnsi="Segoe UI" w:cs="Segoe UI" w:hint="eastAsia"/>
-          <w:color w:val="101214"/>
-          <w:szCs w:val="21"/>
-        </w:rPr>
-        <w:t>上色的过程大致应该是我们输入一张</w:t>
-      </w:r>
-      <w:proofErr w:type="gramStart"/>
-      <w:r>
-        <w:rPr>
-          <w:rFonts w:ascii="Segoe UI" w:hAnsi="Segoe UI" w:cs="Segoe UI" w:hint="eastAsia"/>
-          <w:color w:val="101214"/>
-          <w:szCs w:val="21"/>
-        </w:rPr>
-        <w:t>线稿图</w:t>
-      </w:r>
-      <w:proofErr w:type="gramEnd"/>
-      <w:r>
-        <w:rPr>
-          <w:rFonts w:ascii="Segoe UI" w:hAnsi="Segoe UI" w:cs="Segoe UI" w:hint="eastAsia"/>
-          <w:color w:val="101214"/>
-          <w:szCs w:val="21"/>
-        </w:rPr>
-        <w:t>给</w:t>
-      </w:r>
-      <w:r>
-        <w:rPr>
-          <w:rFonts w:ascii="Segoe UI" w:hAnsi="Segoe UI" w:cs="Segoe UI" w:hint="eastAsia"/>
-          <w:color w:val="101214"/>
+          <w:color w:val="FF0000"/>
+          <w:szCs w:val="21"/>
+        </w:rPr>
+        <w:t>上色的过程大致应该是我们输入一张线稿图给</w:t>
+      </w:r>
+      <w:r>
+        <w:rPr>
+          <w:rFonts w:ascii="Segoe UI" w:hAnsi="Segoe UI" w:cs="Segoe UI" w:hint="eastAsia"/>
+          <w:color w:val="FF0000"/>
           <w:szCs w:val="21"/>
         </w:rPr>
         <w:t>controlnet</w:t>
@@ -4670,7 +4505,7 @@
       <w:r>
         <w:rPr>
           <w:rFonts w:ascii="Segoe UI" w:hAnsi="Segoe UI" w:cs="Segoe UI" w:hint="eastAsia"/>
-          <w:color w:val="101214"/>
+          <w:color w:val="FF0000"/>
           <w:szCs w:val="21"/>
         </w:rPr>
         <w:t>，</w:t>
@@ -4678,7 +4513,7 @@
       <w:r>
         <w:rPr>
           <w:rFonts w:ascii="Segoe UI" w:hAnsi="Segoe UI" w:cs="Segoe UI" w:hint="eastAsia"/>
-          <w:color w:val="101214"/>
+          <w:color w:val="FF0000"/>
           <w:szCs w:val="21"/>
         </w:rPr>
         <w:t>controlnet</w:t>
@@ -4686,7 +4521,7 @@
       <w:r>
         <w:rPr>
           <w:rFonts w:ascii="Segoe UI" w:hAnsi="Segoe UI" w:cs="Segoe UI" w:hint="eastAsia"/>
-          <w:color w:val="101214"/>
+          <w:color w:val="FF0000"/>
           <w:szCs w:val="21"/>
         </w:rPr>
         <w:t>通过</w:t>
@@ -4694,7 +4529,7 @@
       <w:r>
         <w:rPr>
           <w:rFonts w:ascii="Segoe UI" w:hAnsi="Segoe UI" w:cs="Segoe UI" w:hint="eastAsia"/>
-          <w:color w:val="101214"/>
+          <w:color w:val="FF0000"/>
           <w:szCs w:val="21"/>
         </w:rPr>
         <w:t>边缘检测</w:t>
@@ -4702,7 +4537,7 @@
       <w:r>
         <w:rPr>
           <w:rFonts w:ascii="Segoe UI" w:hAnsi="Segoe UI" w:cs="Segoe UI" w:hint="eastAsia"/>
-          <w:color w:val="101214"/>
+          <w:color w:val="FF0000"/>
           <w:szCs w:val="21"/>
         </w:rPr>
         <w:t>理解图上包含了什么信息，然后</w:t>
@@ -4710,33 +4545,15 @@
       <w:r>
         <w:rPr>
           <w:rFonts w:ascii="Segoe UI" w:hAnsi="Segoe UI" w:cs="Segoe UI" w:hint="eastAsia"/>
-          <w:color w:val="101214"/>
-          <w:szCs w:val="21"/>
-        </w:rPr>
-        <w:t>在边缘的引导下</w:t>
-      </w:r>
-      <w:proofErr w:type="gramStart"/>
-      <w:r>
-        <w:rPr>
-          <w:rFonts w:ascii="Segoe UI" w:hAnsi="Segoe UI" w:cs="Segoe UI" w:hint="eastAsia"/>
-          <w:color w:val="101214"/>
-          <w:szCs w:val="21"/>
-        </w:rPr>
-        <w:t>对线稿进行</w:t>
-      </w:r>
-      <w:proofErr w:type="gramEnd"/>
-      <w:r>
-        <w:rPr>
-          <w:rFonts w:ascii="Segoe UI" w:hAnsi="Segoe UI" w:cs="Segoe UI" w:hint="eastAsia"/>
-          <w:color w:val="101214"/>
-          <w:szCs w:val="21"/>
-        </w:rPr>
-        <w:t>上色，</w:t>
-      </w:r>
-      <w:r>
-        <w:rPr>
-          <w:rFonts w:ascii="Segoe UI" w:hAnsi="Segoe UI" w:cs="Segoe UI" w:hint="eastAsia"/>
-          <w:color w:val="101214"/>
+          <w:color w:val="FF0000"/>
+          <w:szCs w:val="21"/>
+        </w:rPr>
+        <w:t>在边缘的引导下对线稿进行上色，</w:t>
+      </w:r>
+      <w:r>
+        <w:rPr>
+          <w:rFonts w:ascii="Segoe UI" w:hAnsi="Segoe UI" w:cs="Segoe UI" w:hint="eastAsia"/>
+          <w:color w:val="FF0000"/>
           <w:szCs w:val="21"/>
         </w:rPr>
         <w:t>因为</w:t>
@@ -4744,7 +4561,7 @@
       <w:r>
         <w:rPr>
           <w:rFonts w:ascii="Segoe UI" w:hAnsi="Segoe UI" w:cs="Segoe UI" w:hint="eastAsia"/>
-          <w:color w:val="101214"/>
+          <w:color w:val="FF0000"/>
           <w:szCs w:val="21"/>
         </w:rPr>
         <w:t>我们的</w:t>
@@ -4752,7 +4569,7 @@
       <w:r>
         <w:rPr>
           <w:rFonts w:ascii="Segoe UI" w:hAnsi="Segoe UI" w:cs="Segoe UI" w:hint="eastAsia"/>
-          <w:color w:val="101214"/>
+          <w:color w:val="FF0000"/>
           <w:szCs w:val="21"/>
         </w:rPr>
         <w:t>stable</w:t>
@@ -4760,7 +4577,7 @@
       <w:r>
         <w:rPr>
           <w:rFonts w:ascii="Segoe UI" w:hAnsi="Segoe UI" w:cs="Segoe UI"/>
-          <w:color w:val="101214"/>
+          <w:color w:val="FF0000"/>
           <w:szCs w:val="21"/>
         </w:rPr>
         <w:t xml:space="preserve"> </w:t>
@@ -4768,7 +4585,7 @@
       <w:r>
         <w:rPr>
           <w:rFonts w:ascii="Segoe UI" w:hAnsi="Segoe UI" w:cs="Segoe UI" w:hint="eastAsia"/>
-          <w:color w:val="101214"/>
+          <w:color w:val="FF0000"/>
           <w:szCs w:val="21"/>
         </w:rPr>
         <w:t>diffusion</w:t>
@@ -4776,7 +4593,7 @@
       <w:r>
         <w:rPr>
           <w:rFonts w:ascii="Segoe UI" w:hAnsi="Segoe UI" w:cs="Segoe UI" w:hint="eastAsia"/>
-          <w:color w:val="101214"/>
+          <w:color w:val="FF0000"/>
           <w:szCs w:val="21"/>
         </w:rPr>
         <w:t>模型一开始是在大数据集上训练的</w:t>
@@ -4784,7 +4601,7 @@
       <w:r>
         <w:rPr>
           <w:rFonts w:ascii="Segoe UI" w:hAnsi="Segoe UI" w:cs="Segoe UI" w:hint="eastAsia"/>
-          <w:color w:val="101214"/>
+          <w:color w:val="FF0000"/>
           <w:szCs w:val="21"/>
         </w:rPr>
         <w:t>，</w:t>
@@ -4792,7 +4609,7 @@
       <w:r>
         <w:rPr>
           <w:rFonts w:ascii="Segoe UI" w:hAnsi="Segoe UI" w:cs="Segoe UI" w:hint="eastAsia"/>
-          <w:color w:val="101214"/>
+          <w:color w:val="FF0000"/>
           <w:szCs w:val="21"/>
         </w:rPr>
         <w:t>所以</w:t>
@@ -4800,7 +4617,7 @@
       <w:r>
         <w:rPr>
           <w:rFonts w:ascii="Segoe UI" w:hAnsi="Segoe UI" w:cs="Segoe UI" w:hint="eastAsia"/>
-          <w:color w:val="101214"/>
+          <w:color w:val="FF0000"/>
           <w:szCs w:val="21"/>
         </w:rPr>
         <w:t>生成出来的图可能比较大众化，有时候我们并不满意这个结果，</w:t>
@@ -4808,7 +4625,7 @@
       <w:r>
         <w:rPr>
           <w:rFonts w:ascii="Segoe UI" w:hAnsi="Segoe UI" w:cs="Segoe UI" w:hint="eastAsia"/>
-          <w:color w:val="101214"/>
+          <w:color w:val="FF0000"/>
           <w:szCs w:val="21"/>
         </w:rPr>
         <w:t>想要生成特定颜色、特定风格的图片</w:t>
@@ -4816,7 +4633,7 @@
       <w:r>
         <w:rPr>
           <w:rFonts w:ascii="Segoe UI" w:hAnsi="Segoe UI" w:cs="Segoe UI" w:hint="eastAsia"/>
-          <w:color w:val="101214"/>
+          <w:color w:val="FF0000"/>
           <w:szCs w:val="21"/>
         </w:rPr>
         <w:t>，我们</w:t>
@@ -4824,7 +4641,7 @@
       <w:r>
         <w:rPr>
           <w:rFonts w:ascii="Segoe UI" w:hAnsi="Segoe UI" w:cs="Segoe UI" w:hint="eastAsia"/>
-          <w:color w:val="101214"/>
+          <w:color w:val="FF0000"/>
           <w:szCs w:val="21"/>
         </w:rPr>
         <w:t>可以</w:t>
@@ -4832,7 +4649,7 @@
       <w:r>
         <w:rPr>
           <w:rFonts w:ascii="Segoe UI" w:hAnsi="Segoe UI" w:cs="Segoe UI" w:hint="eastAsia"/>
-          <w:color w:val="101214"/>
+          <w:color w:val="FF0000"/>
           <w:szCs w:val="21"/>
         </w:rPr>
         <w:t>将我们的</w:t>
@@ -4840,7 +4657,7 @@
       <w:r>
         <w:rPr>
           <w:rFonts w:ascii="Segoe UI" w:hAnsi="Segoe UI" w:cs="Segoe UI" w:hint="eastAsia"/>
-          <w:color w:val="101214"/>
+          <w:color w:val="FF0000"/>
           <w:szCs w:val="21"/>
         </w:rPr>
         <w:t>prompts</w:t>
@@ -4848,24 +4665,15 @@
       <w:r>
         <w:rPr>
           <w:rFonts w:ascii="Segoe UI" w:hAnsi="Segoe UI" w:cs="Segoe UI" w:hint="eastAsia"/>
-          <w:color w:val="101214"/>
-          <w:szCs w:val="21"/>
-        </w:rPr>
-        <w:t>加入进去，</w:t>
-      </w:r>
-      <w:r>
-        <w:rPr>
-          <w:rFonts w:ascii="Segoe UI" w:hAnsi="Segoe UI" w:cs="Segoe UI" w:hint="eastAsia"/>
-          <w:color w:val="101214"/>
-          <w:szCs w:val="21"/>
-        </w:rPr>
-        <w:lastRenderedPageBreak/>
-        <w:t>通过</w:t>
-      </w:r>
-      <w:r>
-        <w:rPr>
-          <w:rFonts w:ascii="Segoe UI" w:hAnsi="Segoe UI" w:cs="Segoe UI" w:hint="eastAsia"/>
-          <w:color w:val="101214"/>
+          <w:color w:val="FF0000"/>
+          <w:szCs w:val="21"/>
+        </w:rPr>
+        <w:t>加入进去，通过</w:t>
+      </w:r>
+      <w:r>
+        <w:rPr>
+          <w:rFonts w:ascii="Segoe UI" w:hAnsi="Segoe UI" w:cs="Segoe UI" w:hint="eastAsia"/>
+          <w:color w:val="FF0000"/>
           <w:szCs w:val="21"/>
         </w:rPr>
         <w:t>clip</w:t>
@@ -4873,7 +4681,7 @@
       <w:r>
         <w:rPr>
           <w:rFonts w:ascii="Segoe UI" w:hAnsi="Segoe UI" w:cs="Segoe UI" w:hint="eastAsia"/>
-          <w:color w:val="101214"/>
+          <w:color w:val="FF0000"/>
           <w:szCs w:val="21"/>
         </w:rPr>
         <w:t>模型来达到自然语言与图像</w:t>
@@ -4881,7 +4689,7 @@
       <w:r>
         <w:rPr>
           <w:rFonts w:ascii="Segoe UI" w:hAnsi="Segoe UI" w:cs="Segoe UI" w:hint="eastAsia"/>
-          <w:color w:val="101214"/>
+          <w:color w:val="FF0000"/>
           <w:szCs w:val="21"/>
         </w:rPr>
         <w:t>的匹配，</w:t>
@@ -4889,7 +4697,7 @@
       <w:r>
         <w:rPr>
           <w:rFonts w:ascii="Segoe UI" w:hAnsi="Segoe UI" w:cs="Segoe UI" w:hint="eastAsia"/>
-          <w:color w:val="101214"/>
+          <w:color w:val="FF0000"/>
           <w:szCs w:val="21"/>
         </w:rPr>
         <w:t>并在边缘的约束下将图像创作到其所在的区域，</w:t>
@@ -4897,7 +4705,7 @@
       <w:r>
         <w:rPr>
           <w:rFonts w:ascii="Segoe UI" w:hAnsi="Segoe UI" w:cs="Segoe UI" w:hint="eastAsia"/>
-          <w:color w:val="101214"/>
+          <w:color w:val="FF0000"/>
           <w:szCs w:val="21"/>
         </w:rPr>
         <w:t>最后</w:t>
@@ -4905,7 +4713,7 @@
       <w:r>
         <w:rPr>
           <w:rFonts w:ascii="Segoe UI" w:hAnsi="Segoe UI" w:cs="Segoe UI" w:hint="eastAsia"/>
-          <w:color w:val="101214"/>
+          <w:color w:val="FF0000"/>
           <w:szCs w:val="21"/>
         </w:rPr>
         <w:t>达到我们想要的上色效果。</w:t>
@@ -4915,7 +4723,7 @@
       <w:pPr>
         <w:rPr>
           <w:rFonts w:ascii="Segoe UI" w:hAnsi="Segoe UI" w:cs="Segoe UI"/>
-          <w:color w:val="101214"/>
+          <w:color w:val="FF0000"/>
           <w:szCs w:val="21"/>
         </w:rPr>
       </w:pPr>
@@ -4924,14 +4732,14 @@
       <w:pPr>
         <w:rPr>
           <w:rFonts w:ascii="Segoe UI" w:hAnsi="Segoe UI" w:cs="Segoe UI"/>
-          <w:color w:val="101214"/>
+          <w:color w:val="FF0000"/>
           <w:szCs w:val="21"/>
         </w:rPr>
       </w:pPr>
       <w:r>
         <w:rPr>
           <w:rFonts w:ascii="Segoe UI" w:hAnsi="Segoe UI" w:cs="Segoe UI"/>
-          <w:color w:val="101214"/>
+          <w:color w:val="FF0000"/>
           <w:szCs w:val="21"/>
         </w:rPr>
         <w:t>A</w:t>
@@ -4939,7 +4747,7 @@
       <w:r>
         <w:rPr>
           <w:rFonts w:ascii="Segoe UI" w:hAnsi="Segoe UI" w:cs="Segoe UI" w:hint="eastAsia"/>
-          <w:color w:val="101214"/>
+          <w:color w:val="FF0000"/>
           <w:szCs w:val="21"/>
         </w:rPr>
         <w:t>i</w:t>
@@ -4947,7 +4755,7 @@
       <w:r>
         <w:rPr>
           <w:rFonts w:ascii="Segoe UI" w:hAnsi="Segoe UI" w:cs="Segoe UI" w:hint="eastAsia"/>
-          <w:color w:val="101214"/>
+          <w:color w:val="FF0000"/>
           <w:szCs w:val="21"/>
         </w:rPr>
         <w:t>上色</w:t>
@@ -4955,7 +4763,7 @@
       <w:r>
         <w:rPr>
           <w:rFonts w:ascii="Segoe UI" w:hAnsi="Segoe UI" w:cs="Segoe UI" w:hint="eastAsia"/>
-          <w:color w:val="101214"/>
+          <w:color w:val="FF0000"/>
           <w:szCs w:val="21"/>
         </w:rPr>
         <w:t>与我们一般意义上的</w:t>
@@ -4963,7 +4771,7 @@
       <w:r>
         <w:rPr>
           <w:rFonts w:ascii="Segoe UI" w:hAnsi="Segoe UI" w:cs="Segoe UI" w:hint="eastAsia"/>
-          <w:color w:val="101214"/>
+          <w:color w:val="FF0000"/>
           <w:szCs w:val="21"/>
         </w:rPr>
         <w:t>人工</w:t>
@@ -4971,7 +4779,7 @@
       <w:r>
         <w:rPr>
           <w:rFonts w:ascii="Segoe UI" w:hAnsi="Segoe UI" w:cs="Segoe UI" w:hint="eastAsia"/>
-          <w:color w:val="101214"/>
+          <w:color w:val="FF0000"/>
           <w:szCs w:val="21"/>
         </w:rPr>
         <w:t>上色有所区别，</w:t>
@@ -4979,7 +4787,7 @@
       <w:r>
         <w:rPr>
           <w:rFonts w:ascii="Segoe UI" w:hAnsi="Segoe UI" w:cs="Segoe UI" w:hint="eastAsia"/>
-          <w:color w:val="101214"/>
+          <w:color w:val="FF0000"/>
           <w:szCs w:val="21"/>
         </w:rPr>
         <w:t>人工</w:t>
@@ -4987,7 +4795,7 @@
       <w:r>
         <w:rPr>
           <w:rFonts w:ascii="Segoe UI" w:hAnsi="Segoe UI" w:cs="Segoe UI" w:hint="eastAsia"/>
-          <w:color w:val="101214"/>
+          <w:color w:val="FF0000"/>
           <w:szCs w:val="21"/>
         </w:rPr>
         <w:t>上色</w:t>
@@ -4995,7 +4803,7 @@
       <w:r>
         <w:rPr>
           <w:rFonts w:ascii="Segoe UI" w:hAnsi="Segoe UI" w:cs="Segoe UI" w:hint="eastAsia"/>
-          <w:color w:val="101214"/>
+          <w:color w:val="FF0000"/>
           <w:szCs w:val="21"/>
         </w:rPr>
         <w:t>是</w:t>
@@ -5003,7 +4811,7 @@
       <w:r>
         <w:rPr>
           <w:rFonts w:ascii="Segoe UI" w:hAnsi="Segoe UI" w:cs="Segoe UI" w:hint="eastAsia"/>
-          <w:color w:val="101214"/>
+          <w:color w:val="FF0000"/>
           <w:szCs w:val="21"/>
         </w:rPr>
         <w:t>我们</w:t>
@@ -5011,7 +4819,7 @@
       <w:r>
         <w:rPr>
           <w:rFonts w:ascii="Segoe UI" w:hAnsi="Segoe UI" w:cs="Segoe UI" w:hint="eastAsia"/>
-          <w:color w:val="101214"/>
+          <w:color w:val="FF0000"/>
           <w:szCs w:val="21"/>
         </w:rPr>
         <w:t>看到一张线稿</w:t>
@@ -5019,7 +4827,7 @@
       <w:r>
         <w:rPr>
           <w:rFonts w:ascii="Segoe UI" w:hAnsi="Segoe UI" w:cs="Segoe UI" w:hint="eastAsia"/>
-          <w:color w:val="101214"/>
+          <w:color w:val="FF0000"/>
           <w:szCs w:val="21"/>
         </w:rPr>
         <w:t>，</w:t>
@@ -5027,7 +4835,7 @@
       <w:r>
         <w:rPr>
           <w:rFonts w:ascii="Segoe UI" w:hAnsi="Segoe UI" w:cs="Segoe UI" w:hint="eastAsia"/>
-          <w:color w:val="101214"/>
+          <w:color w:val="FF0000"/>
           <w:szCs w:val="21"/>
         </w:rPr>
         <w:t>理解线稿上的内容并决定线稿每个区域应该填充的颜色，而</w:t>
@@ -5035,7 +4843,7 @@
       <w:r>
         <w:rPr>
           <w:rFonts w:ascii="Segoe UI" w:hAnsi="Segoe UI" w:cs="Segoe UI" w:hint="eastAsia"/>
-          <w:color w:val="101214"/>
+          <w:color w:val="FF0000"/>
           <w:szCs w:val="21"/>
         </w:rPr>
         <w:t>ai</w:t>
@@ -5043,7 +4851,7 @@
       <w:r>
         <w:rPr>
           <w:rFonts w:ascii="Segoe UI" w:hAnsi="Segoe UI" w:cs="Segoe UI" w:hint="eastAsia"/>
-          <w:color w:val="101214"/>
+          <w:color w:val="FF0000"/>
           <w:szCs w:val="21"/>
         </w:rPr>
         <w:t>上色是理解线稿上的内容，再由</w:t>
@@ -5051,7 +4859,7 @@
       <w:r>
         <w:rPr>
           <w:rFonts w:ascii="Segoe UI" w:hAnsi="Segoe UI" w:cs="Segoe UI" w:hint="eastAsia"/>
-          <w:color w:val="101214"/>
+          <w:color w:val="FF0000"/>
           <w:szCs w:val="21"/>
         </w:rPr>
         <w:t>ai</w:t>
@@ -5059,7 +4867,7 @@
       <w:r>
         <w:rPr>
           <w:rFonts w:ascii="Segoe UI" w:hAnsi="Segoe UI" w:cs="Segoe UI" w:hint="eastAsia"/>
-          <w:color w:val="101214"/>
+          <w:color w:val="FF0000"/>
           <w:szCs w:val="21"/>
         </w:rPr>
         <w:t>根据</w:t>
@@ -5067,7 +4875,7 @@
       <w:r>
         <w:rPr>
           <w:rFonts w:ascii="Segoe UI" w:hAnsi="Segoe UI" w:cs="Segoe UI" w:hint="eastAsia"/>
-          <w:color w:val="101214"/>
+          <w:color w:val="FF0000"/>
           <w:szCs w:val="21"/>
         </w:rPr>
         <w:t>prompts</w:t>
@@ -5075,25 +4883,15 @@
       <w:r>
         <w:rPr>
           <w:rFonts w:ascii="Segoe UI" w:hAnsi="Segoe UI" w:cs="Segoe UI" w:hint="eastAsia"/>
-          <w:color w:val="101214"/>
-          <w:szCs w:val="21"/>
-        </w:rPr>
-        <w:t>自由创作和我们的线稿图内</w:t>
-      </w:r>
-      <w:bookmarkStart w:id="7" w:name="_GoBack"/>
-      <w:bookmarkEnd w:id="7"/>
-      <w:r>
-        <w:rPr>
-          <w:rFonts w:ascii="Segoe UI" w:hAnsi="Segoe UI" w:cs="Segoe UI" w:hint="eastAsia"/>
-          <w:color w:val="101214"/>
-          <w:szCs w:val="21"/>
-        </w:rPr>
-        <w:t>容类似的图像，</w:t>
-      </w:r>
-      <w:r>
-        <w:rPr>
-          <w:rFonts w:ascii="Segoe UI" w:hAnsi="Segoe UI" w:cs="Segoe UI" w:hint="eastAsia"/>
-          <w:color w:val="101214"/>
+          <w:color w:val="FF0000"/>
+          <w:szCs w:val="21"/>
+        </w:rPr>
+        <w:t>自由创作和我们的线稿图内容类似的图像，</w:t>
+      </w:r>
+      <w:r>
+        <w:rPr>
+          <w:rFonts w:ascii="Segoe UI" w:hAnsi="Segoe UI" w:cs="Segoe UI" w:hint="eastAsia"/>
+          <w:color w:val="FF0000"/>
           <w:szCs w:val="21"/>
         </w:rPr>
         <w:t>并通过</w:t>
@@ -5101,7 +4899,7 @@
       <w:r>
         <w:rPr>
           <w:rFonts w:ascii="Segoe UI" w:hAnsi="Segoe UI" w:cs="Segoe UI" w:hint="eastAsia"/>
-          <w:color w:val="101214"/>
+          <w:color w:val="FF0000"/>
           <w:szCs w:val="21"/>
         </w:rPr>
         <w:t>controlnet</w:t>
@@ -5109,7 +4907,7 @@
       <w:r>
         <w:rPr>
           <w:rFonts w:ascii="Segoe UI" w:hAnsi="Segoe UI" w:cs="Segoe UI" w:hint="eastAsia"/>
-          <w:color w:val="101214"/>
+          <w:color w:val="FF0000"/>
           <w:szCs w:val="21"/>
         </w:rPr>
         <w:t>的</w:t>
@@ -5117,7 +4915,7 @@
       <w:r>
         <w:rPr>
           <w:rFonts w:ascii="Segoe UI" w:hAnsi="Segoe UI" w:cs="Segoe UI" w:hint="eastAsia"/>
-          <w:color w:val="101214"/>
+          <w:color w:val="FF0000"/>
           <w:szCs w:val="21"/>
         </w:rPr>
         <w:t>canny</w:t>
@@ -5125,7 +4923,7 @@
       <w:r>
         <w:rPr>
           <w:rFonts w:ascii="Segoe UI" w:hAnsi="Segoe UI" w:cs="Segoe UI" w:hint="eastAsia"/>
-          <w:color w:val="101214"/>
+          <w:color w:val="FF0000"/>
           <w:szCs w:val="21"/>
         </w:rPr>
         <w:t>模型</w:t>
@@ -5133,7 +4931,7 @@
       <w:r>
         <w:rPr>
           <w:rFonts w:ascii="Segoe UI" w:hAnsi="Segoe UI" w:cs="Segoe UI" w:hint="eastAsia"/>
-          <w:color w:val="101214"/>
+          <w:color w:val="FF0000"/>
           <w:szCs w:val="21"/>
         </w:rPr>
         <w:t>检测线稿的边缘信息来决定生成图像的位置布局，</w:t>
@@ -5141,7 +4939,7 @@
       <w:r>
         <w:rPr>
           <w:rFonts w:ascii="Segoe UI" w:hAnsi="Segoe UI" w:cs="Segoe UI" w:hint="eastAsia"/>
-          <w:color w:val="101214"/>
+          <w:color w:val="FF0000"/>
           <w:szCs w:val="21"/>
         </w:rPr>
         <w:t>这是一个从无到有</w:t>
@@ -5149,7 +4947,7 @@
       <w:r>
         <w:rPr>
           <w:rFonts w:ascii="Segoe UI" w:hAnsi="Segoe UI" w:cs="Segoe UI" w:hint="eastAsia"/>
-          <w:color w:val="101214"/>
+          <w:color w:val="FF0000"/>
           <w:szCs w:val="21"/>
         </w:rPr>
         <w:t>的过程</w:t>
@@ -5157,7 +4955,7 @@
       <w:r>
         <w:rPr>
           <w:rFonts w:ascii="Segoe UI" w:hAnsi="Segoe UI" w:cs="Segoe UI" w:hint="eastAsia"/>
-          <w:color w:val="101214"/>
+          <w:color w:val="FF0000"/>
           <w:szCs w:val="21"/>
         </w:rPr>
         <w:t>。</w:t>
@@ -5175,7 +4973,7 @@
     <w:p>
       <w:pPr>
         <w:rPr>
-          <w:rFonts w:ascii="Segoe UI" w:hAnsi="Segoe UI" w:cs="Segoe UI" w:hint="eastAsia"/>
+          <w:rFonts w:ascii="Segoe UI" w:hAnsi="Segoe UI" w:cs="Segoe UI"/>
           <w:color w:val="101214"/>
           <w:szCs w:val="21"/>
         </w:rPr>
@@ -5185,7 +4983,7 @@
           <w:noProof/>
         </w:rPr>
         <w:drawing>
-          <wp:inline distT="0" distB="0" distL="0" distR="0">
+          <wp:inline distT="0" distB="0" distL="0" distR="0" wp14:anchorId="42DF87E2" wp14:editId="146CC916">
             <wp:extent cx="5274310" cy="2609679"/>
             <wp:effectExtent l="0" t="0" r="0" b="0"/>
             <wp:docPr id="9" name="图片 9" descr="D:\Tencent Files\2718339978\Image\Group2\_R\6)\_R6)$BYORI%P3@KO3`~VY9P_tmb.png"/>
@@ -5238,14 +5036,14 @@
       <w:pPr>
         <w:rPr>
           <w:rFonts w:ascii="Segoe UI" w:hAnsi="Segoe UI" w:cs="Segoe UI"/>
-          <w:color w:val="101214"/>
+          <w:color w:val="FF0000"/>
           <w:szCs w:val="21"/>
         </w:rPr>
       </w:pPr>
       <w:r>
         <w:rPr>
           <w:rFonts w:ascii="Segoe UI" w:hAnsi="Segoe UI" w:cs="Segoe UI" w:hint="eastAsia"/>
-          <w:color w:val="101214"/>
+          <w:color w:val="FF0000"/>
           <w:szCs w:val="21"/>
         </w:rPr>
         <w:t>假设我们</w:t>
@@ -5253,7 +5051,7 @@
       <w:r>
         <w:rPr>
           <w:rFonts w:ascii="Segoe UI" w:hAnsi="Segoe UI" w:cs="Segoe UI" w:hint="eastAsia"/>
-          <w:color w:val="101214"/>
+          <w:color w:val="FF0000"/>
           <w:szCs w:val="21"/>
         </w:rPr>
         <w:t>不用</w:t>
@@ -5261,7 +5059,7 @@
       <w:r>
         <w:rPr>
           <w:rFonts w:ascii="Segoe UI" w:hAnsi="Segoe UI" w:cs="Segoe UI" w:hint="eastAsia"/>
-          <w:color w:val="101214"/>
+          <w:color w:val="FF0000"/>
           <w:szCs w:val="21"/>
         </w:rPr>
         <w:t>controlnet</w:t>
@@ -5269,7 +5067,7 @@
       <w:r>
         <w:rPr>
           <w:rFonts w:ascii="Segoe UI" w:hAnsi="Segoe UI" w:cs="Segoe UI" w:hint="eastAsia"/>
-          <w:color w:val="101214"/>
+          <w:color w:val="FF0000"/>
           <w:szCs w:val="21"/>
         </w:rPr>
         <w:t>，单纯用</w:t>
@@ -5277,7 +5075,7 @@
       <w:r>
         <w:rPr>
           <w:rFonts w:ascii="Segoe UI" w:hAnsi="Segoe UI" w:cs="Segoe UI" w:hint="eastAsia"/>
-          <w:color w:val="101214"/>
+          <w:color w:val="FF0000"/>
           <w:szCs w:val="21"/>
         </w:rPr>
         <w:t>sd</w:t>
@@ -5285,33 +5083,15 @@
       <w:r>
         <w:rPr>
           <w:rFonts w:ascii="Segoe UI" w:hAnsi="Segoe UI" w:cs="Segoe UI" w:hint="eastAsia"/>
-          <w:color w:val="101214"/>
-          <w:szCs w:val="21"/>
-        </w:rPr>
-        <w:t>模型，将我们的</w:t>
-      </w:r>
-      <w:proofErr w:type="gramStart"/>
-      <w:r>
-        <w:rPr>
-          <w:rFonts w:ascii="Segoe UI" w:hAnsi="Segoe UI" w:cs="Segoe UI" w:hint="eastAsia"/>
-          <w:color w:val="101214"/>
-          <w:szCs w:val="21"/>
-        </w:rPr>
-        <w:t>线稿图</w:t>
-      </w:r>
-      <w:proofErr w:type="gramEnd"/>
-      <w:r>
-        <w:rPr>
-          <w:rFonts w:ascii="Segoe UI" w:hAnsi="Segoe UI" w:cs="Segoe UI" w:hint="eastAsia"/>
-          <w:color w:val="101214"/>
-          <w:szCs w:val="21"/>
-        </w:rPr>
-        <w:t>输入进去，我们发现模型生成出来的图片只是形状与原图片相似，可以说完完全全是一张新的图片，</w:t>
-      </w:r>
-      <w:r>
-        <w:rPr>
-          <w:rFonts w:ascii="Segoe UI" w:hAnsi="Segoe UI" w:cs="Segoe UI" w:hint="eastAsia"/>
-          <w:color w:val="101214"/>
+          <w:color w:val="FF0000"/>
+          <w:szCs w:val="21"/>
+        </w:rPr>
+        <w:t>模型，将我们的线稿图输入进去，我们发现模型生成出来的图片只是形状与原图片相似，可以说完完全全是一张新的图片，</w:t>
+      </w:r>
+      <w:r>
+        <w:rPr>
+          <w:rFonts w:ascii="Segoe UI" w:hAnsi="Segoe UI" w:cs="Segoe UI" w:hint="eastAsia"/>
+          <w:color w:val="FF0000"/>
           <w:szCs w:val="21"/>
         </w:rPr>
         <w:t>因为</w:t>
@@ -5319,7 +5099,7 @@
       <w:r>
         <w:rPr>
           <w:rFonts w:ascii="Segoe UI" w:hAnsi="Segoe UI" w:cs="Segoe UI" w:hint="eastAsia"/>
-          <w:color w:val="101214"/>
+          <w:color w:val="FF0000"/>
           <w:szCs w:val="21"/>
         </w:rPr>
         <w:t>他并没有理解我们图像中具体</w:t>
@@ -5327,7 +5107,7 @@
       <w:r>
         <w:rPr>
           <w:rFonts w:ascii="Segoe UI" w:hAnsi="Segoe UI" w:cs="Segoe UI" w:hint="eastAsia"/>
-          <w:color w:val="101214"/>
+          <w:color w:val="FF0000"/>
           <w:szCs w:val="21"/>
         </w:rPr>
         <w:t>包含了什么内容，只是根据我们的</w:t>
@@ -5335,7 +5115,7 @@
       <w:r>
         <w:rPr>
           <w:rFonts w:ascii="Segoe UI" w:hAnsi="Segoe UI" w:cs="Segoe UI" w:hint="eastAsia"/>
-          <w:color w:val="101214"/>
+          <w:color w:val="FF0000"/>
           <w:szCs w:val="21"/>
         </w:rPr>
         <w:t>prompts</w:t>
@@ -5343,34 +5123,16 @@
       <w:r>
         <w:rPr>
           <w:rFonts w:ascii="Segoe UI" w:hAnsi="Segoe UI" w:cs="Segoe UI" w:hint="eastAsia"/>
-          <w:color w:val="101214"/>
-          <w:szCs w:val="21"/>
-        </w:rPr>
-        <w:t>将原图像</w:t>
-      </w:r>
-      <w:proofErr w:type="gramStart"/>
-      <w:r>
-        <w:rPr>
-          <w:rFonts w:ascii="Segoe UI" w:hAnsi="Segoe UI" w:cs="Segoe UI" w:hint="eastAsia"/>
-          <w:color w:val="101214"/>
-          <w:szCs w:val="21"/>
-        </w:rPr>
-        <w:t>魔</w:t>
-      </w:r>
-      <w:proofErr w:type="gramEnd"/>
-      <w:r>
-        <w:rPr>
-          <w:rFonts w:ascii="Segoe UI" w:hAnsi="Segoe UI" w:cs="Segoe UI" w:hint="eastAsia"/>
-          <w:color w:val="101214"/>
-          <w:szCs w:val="21"/>
-        </w:rPr>
-        <w:t>改成提示词中所要实现的效果。</w:t>
+          <w:color w:val="FF0000"/>
+          <w:szCs w:val="21"/>
+        </w:rPr>
+        <w:t>将原图像魔改成提示词中所要实现的效果。</w:t>
       </w:r>
     </w:p>
     <w:p>
       <w:pPr>
         <w:rPr>
-          <w:rFonts w:ascii="Segoe UI" w:hAnsi="Segoe UI" w:cs="Segoe UI" w:hint="eastAsia"/>
+          <w:rFonts w:ascii="Segoe UI" w:hAnsi="Segoe UI" w:cs="Segoe UI"/>
           <w:color w:val="101214"/>
           <w:szCs w:val="21"/>
         </w:rPr>
@@ -5383,7 +5145,7 @@
           <w:szCs w:val="21"/>
         </w:rPr>
         <w:drawing>
-          <wp:inline distT="0" distB="0" distL="0" distR="0">
+          <wp:inline distT="0" distB="0" distL="0" distR="0" wp14:anchorId="2C6B1E9F" wp14:editId="24827422">
             <wp:extent cx="5274310" cy="3514375"/>
             <wp:effectExtent l="0" t="0" r="0" b="0"/>
             <wp:docPr id="12" name="图片 12" descr="D:\Tencent Files\2718339978\Image\Group2\U2\3X\U23XAX8AK5J098X3)16%I)V.jpg"/>
@@ -5435,24 +5197,23 @@
     <w:p>
       <w:pPr>
         <w:rPr>
-          <w:rFonts w:ascii="Segoe UI" w:hAnsi="Segoe UI" w:cs="Segoe UI" w:hint="eastAsia"/>
-          <w:color w:val="101214"/>
+          <w:rFonts w:ascii="Segoe UI" w:hAnsi="Segoe UI" w:cs="Segoe UI"/>
+          <w:color w:val="FF0000"/>
           <w:szCs w:val="21"/>
         </w:rPr>
       </w:pPr>
       <w:r>
         <w:rPr>
           <w:rFonts w:ascii="Segoe UI" w:hAnsi="Segoe UI" w:cs="Segoe UI" w:hint="eastAsia"/>
-          <w:color w:val="101214"/>
-          <w:szCs w:val="21"/>
-        </w:rPr>
-        <w:lastRenderedPageBreak/>
+          <w:color w:val="FF0000"/>
+          <w:szCs w:val="21"/>
+        </w:rPr>
         <w:t>而当我们加入</w:t>
       </w:r>
       <w:r>
         <w:rPr>
           <w:rFonts w:ascii="Segoe UI" w:hAnsi="Segoe UI" w:cs="Segoe UI" w:hint="eastAsia"/>
-          <w:color w:val="101214"/>
+          <w:color w:val="FF0000"/>
           <w:szCs w:val="21"/>
         </w:rPr>
         <w:t>controlnet</w:t>
@@ -5460,7 +5221,7 @@
       <w:r>
         <w:rPr>
           <w:rFonts w:ascii="Segoe UI" w:hAnsi="Segoe UI" w:cs="Segoe UI" w:hint="eastAsia"/>
-          <w:color w:val="101214"/>
+          <w:color w:val="FF0000"/>
           <w:szCs w:val="21"/>
         </w:rPr>
         <w:t>之后，</w:t>
@@ -5468,7 +5229,7 @@
       <w:r>
         <w:rPr>
           <w:rFonts w:ascii="Segoe UI" w:hAnsi="Segoe UI" w:cs="Segoe UI" w:hint="eastAsia"/>
-          <w:color w:val="101214"/>
+          <w:color w:val="FF0000"/>
           <w:szCs w:val="21"/>
         </w:rPr>
         <w:t>controlnet</w:t>
@@ -5476,7 +5237,7 @@
       <w:r>
         <w:rPr>
           <w:rFonts w:ascii="Segoe UI" w:hAnsi="Segoe UI" w:cs="Segoe UI" w:hint="eastAsia"/>
-          <w:color w:val="101214"/>
+          <w:color w:val="FF0000"/>
           <w:szCs w:val="21"/>
         </w:rPr>
         <w:t>会去检测图像的边缘信息，理解图像每个部分包含的含义，并将此作为一种特殊的</w:t>
@@ -5484,7 +5245,7 @@
       <w:r>
         <w:rPr>
           <w:rFonts w:ascii="Segoe UI" w:hAnsi="Segoe UI" w:cs="Segoe UI" w:hint="eastAsia"/>
-          <w:color w:val="101214"/>
+          <w:color w:val="FF0000"/>
           <w:szCs w:val="21"/>
         </w:rPr>
         <w:t>prompts</w:t>
@@ -5492,7 +5253,7 @@
       <w:r>
         <w:rPr>
           <w:rFonts w:ascii="Segoe UI" w:hAnsi="Segoe UI" w:cs="Segoe UI" w:hint="eastAsia"/>
-          <w:color w:val="101214"/>
+          <w:color w:val="FF0000"/>
           <w:szCs w:val="21"/>
         </w:rPr>
         <w:t>传递给</w:t>
@@ -5500,7 +5261,7 @@
       <w:r>
         <w:rPr>
           <w:rFonts w:ascii="Segoe UI" w:hAnsi="Segoe UI" w:cs="Segoe UI" w:hint="eastAsia"/>
-          <w:color w:val="101214"/>
+          <w:color w:val="FF0000"/>
           <w:szCs w:val="21"/>
         </w:rPr>
         <w:t>sd</w:t>
@@ -5508,7 +5269,7 @@
       <w:r>
         <w:rPr>
           <w:rFonts w:ascii="Segoe UI" w:hAnsi="Segoe UI" w:cs="Segoe UI" w:hint="eastAsia"/>
-          <w:color w:val="101214"/>
+          <w:color w:val="FF0000"/>
           <w:szCs w:val="21"/>
         </w:rPr>
         <w:t>模型，所以</w:t>
@@ -5516,7 +5277,7 @@
       <w:r>
         <w:rPr>
           <w:rFonts w:ascii="Segoe UI" w:hAnsi="Segoe UI" w:cs="Segoe UI" w:hint="eastAsia"/>
-          <w:color w:val="101214"/>
+          <w:color w:val="FF0000"/>
           <w:szCs w:val="21"/>
         </w:rPr>
         <w:t>在无参考提示的情况下，</w:t>
@@ -5524,7 +5285,7 @@
       <w:r>
         <w:rPr>
           <w:rFonts w:ascii="Segoe UI" w:hAnsi="Segoe UI" w:cs="Segoe UI" w:hint="eastAsia"/>
-          <w:color w:val="101214"/>
+          <w:color w:val="FF0000"/>
           <w:szCs w:val="21"/>
         </w:rPr>
         <w:t>sd</w:t>
@@ -5532,7 +5293,7 @@
       <w:r>
         <w:rPr>
           <w:rFonts w:ascii="Segoe UI" w:hAnsi="Segoe UI" w:cs="Segoe UI" w:hint="eastAsia"/>
-          <w:color w:val="101214"/>
+          <w:color w:val="FF0000"/>
           <w:szCs w:val="21"/>
         </w:rPr>
         <w:t>模型仍能够生成</w:t>
@@ -5540,7 +5301,7 @@
       <w:r>
         <w:rPr>
           <w:rFonts w:ascii="Segoe UI" w:hAnsi="Segoe UI" w:cs="Segoe UI" w:hint="eastAsia"/>
-          <w:color w:val="101214"/>
+          <w:color w:val="FF0000"/>
           <w:szCs w:val="21"/>
         </w:rPr>
         <w:t>我们</w:t>
@@ -5548,7 +5309,7 @@
       <w:r>
         <w:rPr>
           <w:rFonts w:ascii="Segoe UI" w:hAnsi="Segoe UI" w:cs="Segoe UI" w:hint="eastAsia"/>
-          <w:color w:val="101214"/>
+          <w:color w:val="FF0000"/>
           <w:szCs w:val="21"/>
         </w:rPr>
         <w:t>所</w:t>
@@ -5556,7 +5317,7 @@
       <w:r>
         <w:rPr>
           <w:rFonts w:ascii="Segoe UI" w:hAnsi="Segoe UI" w:cs="Segoe UI" w:hint="eastAsia"/>
-          <w:color w:val="101214"/>
+          <w:color w:val="FF0000"/>
           <w:szCs w:val="21"/>
         </w:rPr>
         <w:t>期望的图像，</w:t>
@@ -5564,7 +5325,7 @@
       <w:r>
         <w:rPr>
           <w:rFonts w:ascii="Segoe UI" w:hAnsi="Segoe UI" w:cs="Segoe UI" w:hint="eastAsia"/>
-          <w:color w:val="101214"/>
+          <w:color w:val="FF0000"/>
           <w:szCs w:val="21"/>
         </w:rPr>
         <w:t>在生成图像的过程中，模型会</w:t>
@@ -5572,7 +5333,7 @@
       <w:r>
         <w:rPr>
           <w:rFonts w:ascii="Segoe UI" w:hAnsi="Segoe UI" w:cs="Segoe UI" w:hint="eastAsia"/>
-          <w:color w:val="101214"/>
+          <w:color w:val="FF0000"/>
           <w:szCs w:val="21"/>
         </w:rPr>
         <w:t>受到</w:t>
@@ -5580,7 +5341,7 @@
       <w:r>
         <w:rPr>
           <w:rFonts w:ascii="Segoe UI" w:hAnsi="Segoe UI" w:cs="Segoe UI" w:hint="eastAsia"/>
-          <w:color w:val="101214"/>
+          <w:color w:val="FF0000"/>
           <w:szCs w:val="21"/>
         </w:rPr>
         <w:t>controlnet</w:t>
@@ -5588,7 +5349,7 @@
       <w:r>
         <w:rPr>
           <w:rFonts w:ascii="Segoe UI" w:hAnsi="Segoe UI" w:cs="Segoe UI" w:hint="eastAsia"/>
-          <w:color w:val="101214"/>
+          <w:color w:val="FF0000"/>
           <w:szCs w:val="21"/>
         </w:rPr>
         <w:t>的引导，使得图像生成在线稿约束的区域之中，总而言之，</w:t>
@@ -5596,7 +5357,7 @@
       <w:r>
         <w:rPr>
           <w:rFonts w:ascii="Segoe UI" w:hAnsi="Segoe UI" w:cs="Segoe UI" w:hint="eastAsia"/>
-          <w:color w:val="101214"/>
+          <w:color w:val="FF0000"/>
           <w:szCs w:val="21"/>
         </w:rPr>
         <w:t>controlnet</w:t>
@@ -5604,7 +5365,7 @@
       <w:r>
         <w:rPr>
           <w:rFonts w:ascii="Segoe UI" w:hAnsi="Segoe UI" w:cs="Segoe UI" w:hint="eastAsia"/>
-          <w:color w:val="101214"/>
+          <w:color w:val="FF0000"/>
           <w:szCs w:val="21"/>
         </w:rPr>
         <w:t>在线稿上色中承担了两个作用</w:t>
@@ -5612,7 +5373,7 @@
       <w:r>
         <w:rPr>
           <w:rFonts w:ascii="Segoe UI" w:hAnsi="Segoe UI" w:cs="Segoe UI" w:hint="eastAsia"/>
-          <w:color w:val="101214"/>
+          <w:color w:val="FF0000"/>
           <w:szCs w:val="21"/>
         </w:rPr>
         <w:t>，一个是</w:t>
@@ -5620,7 +5381,7 @@
       <w:r>
         <w:rPr>
           <w:rFonts w:ascii="Segoe UI" w:hAnsi="Segoe UI" w:cs="Segoe UI" w:hint="eastAsia"/>
-          <w:color w:val="101214"/>
+          <w:color w:val="FF0000"/>
           <w:szCs w:val="21"/>
         </w:rPr>
         <w:t>提取图像的特征，作为模型的</w:t>
@@ -5628,7 +5389,7 @@
       <w:r>
         <w:rPr>
           <w:rFonts w:ascii="Segoe UI" w:hAnsi="Segoe UI" w:cs="Segoe UI" w:hint="eastAsia"/>
-          <w:color w:val="101214"/>
+          <w:color w:val="FF0000"/>
           <w:szCs w:val="21"/>
         </w:rPr>
         <w:t>prompts</w:t>
@@ -5636,7 +5397,7 @@
       <w:r>
         <w:rPr>
           <w:rFonts w:ascii="Segoe UI" w:hAnsi="Segoe UI" w:cs="Segoe UI" w:hint="eastAsia"/>
-          <w:color w:val="101214"/>
+          <w:color w:val="FF0000"/>
           <w:szCs w:val="21"/>
         </w:rPr>
         <w:t>，另一个是控制图像的布局，使其呈现上色的效果。</w:t>
@@ -5653,7 +5414,7 @@
 </file>
 
 <file path=word/endnotes.xml><?xml version="1.0" encoding="utf-8"?>
-<w:endnotes xmlns:wpc="http://schemas.microsoft.com/office/word/2010/wordprocessingCanvas" xmlns:cx="http://schemas.microsoft.com/office/drawing/2014/chartex" xmlns:cx1="http://schemas.microsoft.com/office/drawing/2015/9/8/chartex" xmlns:mc="http://schemas.openxmlformats.org/markup-compatibility/2006" xmlns:o="urn:schemas-microsoft-com:office:office" xmlns:r="http://schemas.openxmlformats.org/officeDocument/2006/relationships" xmlns:m="http://schemas.openxmlformats.org/officeDocument/2006/math" xmlns:v="urn:schemas-microsoft-com:vml" xmlns:wp14="http://schemas.microsoft.com/office/word/2010/wordprocessingDrawing" xmlns:wp="http://schemas.openxmlformats.org/drawingml/2006/wordprocessingDrawing" xmlns:w10="urn:schemas-microsoft-com:office:word" xmlns:w="http://schemas.openxmlformats.org/wordprocessingml/2006/main" xmlns:w14="http://schemas.microsoft.com/office/word/2010/wordml" xmlns:w15="http://schemas.microsoft.com/office/word/2012/wordml" xmlns:w16se="http://schemas.microsoft.com/office/word/2015/wordml/symex" xmlns:wpg="http://schemas.microsoft.com/office/word/2010/wordprocessingGroup" xmlns:wpi="http://schemas.microsoft.com/office/word/2010/wordprocessingInk" xmlns:wne="http://schemas.microsoft.com/office/word/2006/wordml" xmlns:wps="http://schemas.microsoft.com/office/word/2010/wordprocessingShape" mc:Ignorable="w14 w15 w16se wp14">
+<w:endnotes xmlns:wpc="http://schemas.microsoft.com/office/word/2010/wordprocessingCanvas" xmlns:cx="http://schemas.microsoft.com/office/drawing/2014/chartex" xmlns:cx1="http://schemas.microsoft.com/office/drawing/2015/9/8/chartex" xmlns:cx2="http://schemas.microsoft.com/office/drawing/2015/10/21/chartex" xmlns:cx3="http://schemas.microsoft.com/office/drawing/2016/5/9/chartex" xmlns:cx4="http://schemas.microsoft.com/office/drawing/2016/5/10/chartex" xmlns:cx5="http://schemas.microsoft.com/office/drawing/2016/5/11/chartex" xmlns:cx6="http://schemas.microsoft.com/office/drawing/2016/5/12/chartex" xmlns:cx7="http://schemas.microsoft.com/office/drawing/2016/5/13/chartex" xmlns:cx8="http://schemas.microsoft.com/office/drawing/2016/5/14/chartex" xmlns:mc="http://schemas.openxmlformats.org/markup-compatibility/2006" xmlns:aink="http://schemas.microsoft.com/office/drawing/2016/ink" xmlns:am3d="http://schemas.microsoft.com/office/drawing/2017/model3d" xmlns:o="urn:schemas-microsoft-com:office:office" xmlns:oel="http://schemas.microsoft.com/office/2019/extlst" xmlns:r="http://schemas.openxmlformats.org/officeDocument/2006/relationships" xmlns:m="http://schemas.openxmlformats.org/officeDocument/2006/math" xmlns:v="urn:schemas-microsoft-com:vml" xmlns:wp14="http://schemas.microsoft.com/office/word/2010/wordprocessingDrawing" xmlns:wp="http://schemas.openxmlformats.org/drawingml/2006/wordprocessingDrawing" xmlns:w10="urn:schemas-microsoft-com:office:word" xmlns:w="http://schemas.openxmlformats.org/wordprocessingml/2006/main" xmlns:w14="http://schemas.microsoft.com/office/word/2010/wordml" xmlns:w15="http://schemas.microsoft.com/office/word/2012/wordml" xmlns:w16cex="http://schemas.microsoft.com/office/word/2018/wordml/cex" xmlns:w16cid="http://schemas.microsoft.com/office/word/2016/wordml/cid" xmlns:w16="http://schemas.microsoft.com/office/word/2018/wordml" xmlns:w16sdtdh="http://schemas.microsoft.com/office/word/2020/wordml/sdtdatahash" xmlns:w16se="http://schemas.microsoft.com/office/word/2015/wordml/symex" xmlns:wpg="http://schemas.microsoft.com/office/word/2010/wordprocessingGroup" xmlns:wpi="http://schemas.microsoft.com/office/word/2010/wordprocessingInk" xmlns:wne="http://schemas.microsoft.com/office/word/2006/wordml" xmlns:wps="http://schemas.microsoft.com/office/word/2010/wordprocessingShape" mc:Ignorable="w14 w15 w16se w16cid w16 w16cex w16sdtdh wp14">
   <w:endnote w:type="separator" w:id="-1">
     <w:p>
       <w:r>
@@ -5672,7 +5433,7 @@
 </file>
 
 <file path=word/footnotes.xml><?xml version="1.0" encoding="utf-8"?>
-<w:footnotes xmlns:wpc="http://schemas.microsoft.com/office/word/2010/wordprocessingCanvas" xmlns:cx="http://schemas.microsoft.com/office/drawing/2014/chartex" xmlns:cx1="http://schemas.microsoft.com/office/drawing/2015/9/8/chartex" xmlns:mc="http://schemas.openxmlformats.org/markup-compatibility/2006" xmlns:o="urn:schemas-microsoft-com:office:office" xmlns:r="http://schemas.openxmlformats.org/officeDocument/2006/relationships" xmlns:m="http://schemas.openxmlformats.org/officeDocument/2006/math" xmlns:v="urn:schemas-microsoft-com:vml" xmlns:wp14="http://schemas.microsoft.com/office/word/2010/wordprocessingDrawing" xmlns:wp="http://schemas.openxmlformats.org/drawingml/2006/wordprocessingDrawing" xmlns:w10="urn:schemas-microsoft-com:office:word" xmlns:w="http://schemas.openxmlformats.org/wordprocessingml/2006/main" xmlns:w14="http://schemas.microsoft.com/office/word/2010/wordml" xmlns:w15="http://schemas.microsoft.com/office/word/2012/wordml" xmlns:w16se="http://schemas.microsoft.com/office/word/2015/wordml/symex" xmlns:wpg="http://schemas.microsoft.com/office/word/2010/wordprocessingGroup" xmlns:wpi="http://schemas.microsoft.com/office/word/2010/wordprocessingInk" xmlns:wne="http://schemas.microsoft.com/office/word/2006/wordml" xmlns:wps="http://schemas.microsoft.com/office/word/2010/wordprocessingShape" mc:Ignorable="w14 w15 w16se wp14">
+<w:footnotes xmlns:wpc="http://schemas.microsoft.com/office/word/2010/wordprocessingCanvas" xmlns:cx="http://schemas.microsoft.com/office/drawing/2014/chartex" xmlns:cx1="http://schemas.microsoft.com/office/drawing/2015/9/8/chartex" xmlns:cx2="http://schemas.microsoft.com/office/drawing/2015/10/21/chartex" xmlns:cx3="http://schemas.microsoft.com/office/drawing/2016/5/9/chartex" xmlns:cx4="http://schemas.microsoft.com/office/drawing/2016/5/10/chartex" xmlns:cx5="http://schemas.microsoft.com/office/drawing/2016/5/11/chartex" xmlns:cx6="http://schemas.microsoft.com/office/drawing/2016/5/12/chartex" xmlns:cx7="http://schemas.microsoft.com/office/drawing/2016/5/13/chartex" xmlns:cx8="http://schemas.microsoft.com/office/drawing/2016/5/14/chartex" xmlns:mc="http://schemas.openxmlformats.org/markup-compatibility/2006" xmlns:aink="http://schemas.microsoft.com/office/drawing/2016/ink" xmlns:am3d="http://schemas.microsoft.com/office/drawing/2017/model3d" xmlns:o="urn:schemas-microsoft-com:office:office" xmlns:oel="http://schemas.microsoft.com/office/2019/extlst" xmlns:r="http://schemas.openxmlformats.org/officeDocument/2006/relationships" xmlns:m="http://schemas.openxmlformats.org/officeDocument/2006/math" xmlns:v="urn:schemas-microsoft-com:vml" xmlns:wp14="http://schemas.microsoft.com/office/word/2010/wordprocessingDrawing" xmlns:wp="http://schemas.openxmlformats.org/drawingml/2006/wordprocessingDrawing" xmlns:w10="urn:schemas-microsoft-com:office:word" xmlns:w="http://schemas.openxmlformats.org/wordprocessingml/2006/main" xmlns:w14="http://schemas.microsoft.com/office/word/2010/wordml" xmlns:w15="http://schemas.microsoft.com/office/word/2012/wordml" xmlns:w16cex="http://schemas.microsoft.com/office/word/2018/wordml/cex" xmlns:w16cid="http://schemas.microsoft.com/office/word/2016/wordml/cid" xmlns:w16="http://schemas.microsoft.com/office/word/2018/wordml" xmlns:w16sdtdh="http://schemas.microsoft.com/office/word/2020/wordml/sdtdatahash" xmlns:w16se="http://schemas.microsoft.com/office/word/2015/wordml/symex" xmlns:wpg="http://schemas.microsoft.com/office/word/2010/wordprocessingGroup" xmlns:wpi="http://schemas.microsoft.com/office/word/2010/wordprocessingInk" xmlns:wne="http://schemas.microsoft.com/office/word/2006/wordml" xmlns:wps="http://schemas.microsoft.com/office/word/2010/wordprocessingShape" mc:Ignorable="w14 w15 w16se w16cid w16 w16cex w16sdtdh wp14">
   <w:footnote w:type="separator" w:id="-1">
     <w:p>
       <w:r>
@@ -5691,7 +5452,7 @@
 </file>
 
 <file path=word/styles.xml><?xml version="1.0" encoding="utf-8"?>
-<w:styles xmlns:mc="http://schemas.openxmlformats.org/markup-compatibility/2006" xmlns:r="http://schemas.openxmlformats.org/officeDocument/2006/relationships" xmlns:w="http://schemas.openxmlformats.org/wordprocessingml/2006/main" xmlns:w14="http://schemas.microsoft.com/office/word/2010/wordml" xmlns:w15="http://schemas.microsoft.com/office/word/2012/wordml" xmlns:w16se="http://schemas.microsoft.com/office/word/2015/wordml/symex" mc:Ignorable="w14 w15 w16se">
+<w:styles xmlns:mc="http://schemas.openxmlformats.org/markup-compatibility/2006" xmlns:r="http://schemas.openxmlformats.org/officeDocument/2006/relationships" xmlns:w="http://schemas.openxmlformats.org/wordprocessingml/2006/main" xmlns:w14="http://schemas.microsoft.com/office/word/2010/wordml" xmlns:w15="http://schemas.microsoft.com/office/word/2012/wordml" xmlns:w16cex="http://schemas.microsoft.com/office/word/2018/wordml/cex" xmlns:w16cid="http://schemas.microsoft.com/office/word/2016/wordml/cid" xmlns:w16="http://schemas.microsoft.com/office/word/2018/wordml" xmlns:w16sdtdh="http://schemas.microsoft.com/office/word/2020/wordml/sdtdatahash" xmlns:w16se="http://schemas.microsoft.com/office/word/2015/wordml/symex" mc:Ignorable="w14 w15 w16se w16cid w16 w16cex w16sdtdh">
   <w:docDefaults>
     <w:rPrDefault>
       <w:rPr>
@@ -5704,7 +5465,7 @@
     </w:rPrDefault>
     <w:pPrDefault/>
   </w:docDefaults>
-  <w:latentStyles w:defLockedState="0" w:defUIPriority="99" w:defSemiHidden="0" w:defUnhideWhenUsed="0" w:defQFormat="0" w:count="371">
+  <w:latentStyles w:defLockedState="0" w:defUIPriority="99" w:defSemiHidden="0" w:defUnhideWhenUsed="0" w:defQFormat="0" w:count="376">
     <w:lsdException w:name="Normal" w:uiPriority="0" w:qFormat="1"/>
     <w:lsdException w:name="heading 1" w:uiPriority="9" w:qFormat="1"/>
     <w:lsdException w:name="heading 2" w:semiHidden="1" w:uiPriority="9" w:unhideWhenUsed="1" w:qFormat="1"/>
@@ -6076,6 +5837,11 @@
     <w:lsdException w:name="List Table 5 Dark Accent 6" w:uiPriority="50"/>
     <w:lsdException w:name="List Table 6 Colorful Accent 6" w:uiPriority="51"/>
     <w:lsdException w:name="List Table 7 Colorful Accent 6" w:uiPriority="52"/>
+    <w:lsdException w:name="Mention" w:semiHidden="1" w:unhideWhenUsed="1"/>
+    <w:lsdException w:name="Smart Hyperlink" w:semiHidden="1" w:unhideWhenUsed="1"/>
+    <w:lsdException w:name="Hashtag" w:semiHidden="1" w:unhideWhenUsed="1"/>
+    <w:lsdException w:name="Unresolved Mention" w:semiHidden="1" w:unhideWhenUsed="1"/>
+    <w:lsdException w:name="Smart Link" w:semiHidden="1" w:unhideWhenUsed="1"/>
   </w:latentStyles>
   <w:style w:type="paragraph" w:default="1" w:styleId="a">
     <w:name w:val="Normal"/>
@@ -6188,7 +5954,7 @@
         <a:sysClr val="windowText" lastClr="000000"/>
       </a:dk1>
       <a:lt1>
-        <a:sysClr val="window" lastClr="CCE8CF"/>
+        <a:sysClr val="window" lastClr="FFFFFF"/>
       </a:lt1>
       <a:dk2>
         <a:srgbClr val="1F497D"/>

</xml_diff>